<commit_message>
Edit report & add visualization  code
</commit_message>
<xml_diff>
--- a/report.docx
+++ b/report.docx
@@ -1476,6 +1476,166 @@
     </w:p>
     <w:p>
       <w:pPr>
+        <w:spacing w:after="240" w:line="240" w:lineRule="auto"/>
+        <w:rPr>
+          <w:rFonts w:ascii="Segoe UI Historic" w:eastAsia="Times New Roman" w:hAnsi="Segoe UI Historic" w:cs="Segoe UI Historic"/>
+          <w:color w:val="24292E"/>
+          <w:sz w:val="24"/>
+          <w:szCs w:val="24"/>
+        </w:rPr>
+      </w:pPr>
+      <w:r>
+        <w:rPr>
+          <w:rFonts w:ascii="Segoe UI Historic" w:eastAsia="Times New Roman" w:hAnsi="Segoe UI Historic" w:cs="Segoe UI Historic"/>
+          <w:color w:val="24292E"/>
+          <w:sz w:val="24"/>
+          <w:szCs w:val="24"/>
+        </w:rPr>
+        <w:t xml:space="preserve">The </w:t>
+      </w:r>
+      <w:r>
+        <w:rPr>
+          <w:rFonts w:ascii="Segoe UI Historic" w:eastAsia="Times New Roman" w:hAnsi="Segoe UI Historic" w:cs="Segoe UI Historic"/>
+          <w:color w:val="24292E"/>
+          <w:sz w:val="24"/>
+          <w:szCs w:val="24"/>
+        </w:rPr>
+        <w:t xml:space="preserve">following bar chart is the distribution of </w:t>
+      </w:r>
+      <w:r>
+        <w:rPr>
+          <w:rFonts w:ascii="Segoe UI Historic" w:eastAsia="Times New Roman" w:hAnsi="Segoe UI Historic" w:cs="Segoe UI Historic"/>
+          <w:color w:val="24292E"/>
+          <w:sz w:val="24"/>
+          <w:szCs w:val="24"/>
+        </w:rPr>
+        <w:t xml:space="preserve">the </w:t>
+      </w:r>
+      <w:r>
+        <w:rPr>
+          <w:rFonts w:ascii="Segoe UI Historic" w:eastAsia="Times New Roman" w:hAnsi="Segoe UI Historic" w:cs="Segoe UI Historic"/>
+          <w:color w:val="24292E"/>
+          <w:sz w:val="24"/>
+          <w:szCs w:val="24"/>
+        </w:rPr>
+        <w:t>training dataset’s target labels:</w:t>
+      </w:r>
+    </w:p>
+    <w:p>
+      <w:pPr>
+        <w:spacing w:after="240" w:line="240" w:lineRule="auto"/>
+        <w:rPr>
+          <w:rFonts w:ascii="Segoe UI Historic" w:eastAsia="Times New Roman" w:hAnsi="Segoe UI Historic" w:cs="Segoe UI Historic"/>
+          <w:color w:val="24292E"/>
+          <w:sz w:val="24"/>
+          <w:szCs w:val="24"/>
+        </w:rPr>
+      </w:pPr>
+      <w:r>
+        <w:rPr>
+          <w:rFonts w:ascii="Segoe UI Historic" w:hAnsi="Segoe UI Historic" w:cs="Segoe UI Historic"/>
+          <w:noProof/>
+          <w:color w:val="24292E"/>
+        </w:rPr>
+        <w:drawing>
+          <wp:inline distT="0" distB="0" distL="0" distR="0">
+            <wp:extent cx="5834418" cy="2913962"/>
+            <wp:effectExtent l="0" t="0" r="0" b="1270"/>
+            <wp:docPr id="1" name="Picture 1" descr="C:\Users\I-Chun Liu\AppData\Local\Microsoft\Windows\INetCache\Content.MSO\EECFA420.tmp"/>
+            <wp:cNvGraphicFramePr>
+              <a:graphicFrameLocks xmlns:a="http://schemas.openxmlformats.org/drawingml/2006/main" noChangeAspect="1"/>
+            </wp:cNvGraphicFramePr>
+            <a:graphic xmlns:a="http://schemas.openxmlformats.org/drawingml/2006/main">
+              <a:graphicData uri="http://schemas.openxmlformats.org/drawingml/2006/picture">
+                <pic:pic xmlns:pic="http://schemas.openxmlformats.org/drawingml/2006/picture">
+                  <pic:nvPicPr>
+                    <pic:cNvPr id="0" name="Picture 1" descr="C:\Users\I-Chun Liu\AppData\Local\Microsoft\Windows\INetCache\Content.MSO\EECFA420.tmp"/>
+                    <pic:cNvPicPr>
+                      <a:picLocks noChangeAspect="1" noChangeArrowheads="1"/>
+                    </pic:cNvPicPr>
+                  </pic:nvPicPr>
+                  <pic:blipFill>
+                    <a:blip r:embed="rId8">
+                      <a:extLst>
+                        <a:ext uri="{28A0092B-C50C-407E-A947-70E740481C1C}">
+                          <a14:useLocalDpi xmlns:a14="http://schemas.microsoft.com/office/drawing/2010/main" val="0"/>
+                        </a:ext>
+                      </a:extLst>
+                    </a:blip>
+                    <a:srcRect/>
+                    <a:stretch>
+                      <a:fillRect/>
+                    </a:stretch>
+                  </pic:blipFill>
+                  <pic:spPr bwMode="auto">
+                    <a:xfrm>
+                      <a:off x="0" y="0"/>
+                      <a:ext cx="5852496" cy="2922991"/>
+                    </a:xfrm>
+                    <a:prstGeom prst="rect">
+                      <a:avLst/>
+                    </a:prstGeom>
+                    <a:noFill/>
+                    <a:ln>
+                      <a:noFill/>
+                    </a:ln>
+                  </pic:spPr>
+                </pic:pic>
+              </a:graphicData>
+            </a:graphic>
+          </wp:inline>
+        </w:drawing>
+      </w:r>
+    </w:p>
+    <w:p>
+      <w:pPr>
+        <w:spacing w:after="240" w:line="240" w:lineRule="auto"/>
+        <w:rPr>
+          <w:rFonts w:ascii="Segoe UI Historic" w:eastAsia="Times New Roman" w:hAnsi="Segoe UI Historic" w:cs="Segoe UI Historic"/>
+          <w:color w:val="24292E"/>
+          <w:sz w:val="24"/>
+          <w:szCs w:val="24"/>
+        </w:rPr>
+      </w:pPr>
+      <w:r>
+        <w:rPr>
+          <w:rFonts w:ascii="Segoe UI Historic" w:eastAsia="Times New Roman" w:hAnsi="Segoe UI Historic" w:cs="Segoe UI Historic"/>
+          <w:color w:val="24292E"/>
+          <w:sz w:val="24"/>
+          <w:szCs w:val="24"/>
+        </w:rPr>
+        <w:t>Labels 0, 4, and 7 appear less frequently than the other labels.</w:t>
+      </w:r>
+      <w:r>
+        <w:rPr>
+          <w:rFonts w:ascii="Segoe UI Historic" w:eastAsia="Times New Roman" w:hAnsi="Segoe UI Historic" w:cs="Segoe UI Historic"/>
+          <w:color w:val="24292E"/>
+          <w:sz w:val="24"/>
+          <w:szCs w:val="24"/>
+        </w:rPr>
+        <w:t xml:space="preserve"> We could use this distribution of labels as a tuning parameter for determining </w:t>
+      </w:r>
+      <w:r>
+        <w:rPr>
+          <w:rFonts w:ascii="Segoe UI Historic" w:eastAsia="Times New Roman" w:hAnsi="Segoe UI Historic" w:cs="Segoe UI Historic"/>
+          <w:color w:val="24292E"/>
+          <w:sz w:val="24"/>
+          <w:szCs w:val="24"/>
+        </w:rPr>
+        <w:t>whether</w:t>
+      </w:r>
+      <w:r>
+        <w:rPr>
+          <w:rFonts w:ascii="Segoe UI Historic" w:eastAsia="Times New Roman" w:hAnsi="Segoe UI Historic" w:cs="Segoe UI Historic"/>
+          <w:color w:val="24292E"/>
+          <w:sz w:val="24"/>
+          <w:szCs w:val="24"/>
+        </w:rPr>
+        <w:t xml:space="preserve"> a label should be classified as true.</w:t>
+      </w:r>
+    </w:p>
+    <w:p>
+      <w:pPr>
         <w:spacing w:before="360" w:after="240" w:line="240" w:lineRule="auto"/>
         <w:outlineLvl w:val="2"/>
         <w:rPr>
@@ -1563,6 +1723,7 @@
           <w:sz w:val="30"/>
           <w:szCs w:val="30"/>
         </w:rPr>
+        <w:lastRenderedPageBreak/>
         <w:drawing>
           <wp:inline distT="0" distB="0" distL="0" distR="0">
             <wp:extent cx="1803400" cy="1803400"/>
@@ -1579,7 +1740,7 @@
                     <pic:cNvPicPr/>
                   </pic:nvPicPr>
                   <pic:blipFill>
-                    <a:blip r:embed="rId8" cstate="print">
+                    <a:blip r:embed="rId9" cstate="print">
                       <a:extLst>
                         <a:ext uri="{28A0092B-C50C-407E-A947-70E740481C1C}">
                           <a14:useLocalDpi xmlns:a14="http://schemas.microsoft.com/office/drawing/2010/main" val="0"/>
@@ -1638,7 +1799,7 @@
                     <pic:cNvPicPr/>
                   </pic:nvPicPr>
                   <pic:blipFill>
-                    <a:blip r:embed="rId9">
+                    <a:blip r:embed="rId10">
                       <a:extLst>
                         <a:ext uri="{28A0092B-C50C-407E-A947-70E740481C1C}">
                           <a14:useLocalDpi xmlns:a14="http://schemas.microsoft.com/office/drawing/2010/main" val="0"/>
@@ -1697,7 +1858,7 @@
                     <pic:cNvPicPr/>
                   </pic:nvPicPr>
                   <pic:blipFill>
-                    <a:blip r:embed="rId10">
+                    <a:blip r:embed="rId11">
                       <a:extLst>
                         <a:ext uri="{28A0092B-C50C-407E-A947-70E740481C1C}">
                           <a14:useLocalDpi xmlns:a14="http://schemas.microsoft.com/office/drawing/2010/main" val="0"/>
@@ -1756,7 +1917,7 @@
                     <pic:cNvPicPr/>
                   </pic:nvPicPr>
                   <pic:blipFill>
-                    <a:blip r:embed="rId11">
+                    <a:blip r:embed="rId12">
                       <a:extLst>
                         <a:ext uri="{28A0092B-C50C-407E-A947-70E740481C1C}">
                           <a14:useLocalDpi xmlns:a14="http://schemas.microsoft.com/office/drawing/2010/main" val="0"/>
@@ -1815,7 +1976,7 @@
                     <pic:cNvPicPr/>
                   </pic:nvPicPr>
                   <pic:blipFill>
-                    <a:blip r:embed="rId12" cstate="print">
+                    <a:blip r:embed="rId13" cstate="print">
                       <a:extLst>
                         <a:ext uri="{28A0092B-C50C-407E-A947-70E740481C1C}">
                           <a14:useLocalDpi xmlns:a14="http://schemas.microsoft.com/office/drawing/2010/main" val="0"/>
@@ -1874,7 +2035,7 @@
                     <pic:cNvPicPr/>
                   </pic:nvPicPr>
                   <pic:blipFill>
-                    <a:blip r:embed="rId13">
+                    <a:blip r:embed="rId14">
                       <a:extLst>
                         <a:ext uri="{28A0092B-C50C-407E-A947-70E740481C1C}">
                           <a14:useLocalDpi xmlns:a14="http://schemas.microsoft.com/office/drawing/2010/main" val="0"/>
@@ -1913,7 +2074,6 @@
           <w:sz w:val="30"/>
           <w:szCs w:val="30"/>
         </w:rPr>
-        <w:lastRenderedPageBreak/>
         <w:drawing>
           <wp:inline distT="0" distB="0" distL="0" distR="0">
             <wp:extent cx="1397000" cy="1877689"/>
@@ -1930,7 +2090,7 @@
                     <pic:cNvPicPr/>
                   </pic:nvPicPr>
                   <pic:blipFill>
-                    <a:blip r:embed="rId14" cstate="print">
+                    <a:blip r:embed="rId15" cstate="print">
                       <a:extLst>
                         <a:ext uri="{28A0092B-C50C-407E-A947-70E740481C1C}">
                           <a14:useLocalDpi xmlns:a14="http://schemas.microsoft.com/office/drawing/2010/main" val="0"/>
@@ -1989,7 +2149,7 @@
                     <pic:cNvPicPr/>
                   </pic:nvPicPr>
                   <pic:blipFill>
-                    <a:blip r:embed="rId15">
+                    <a:blip r:embed="rId16">
                       <a:extLst>
                         <a:ext uri="{28A0092B-C50C-407E-A947-70E740481C1C}">
                           <a14:useLocalDpi xmlns:a14="http://schemas.microsoft.com/office/drawing/2010/main" val="0"/>
@@ -2048,7 +2208,7 @@
                     <pic:cNvPicPr/>
                   </pic:nvPicPr>
                   <pic:blipFill>
-                    <a:blip r:embed="rId16" cstate="print">
+                    <a:blip r:embed="rId17" cstate="print">
                       <a:extLst>
                         <a:ext uri="{28A0092B-C50C-407E-A947-70E740481C1C}">
                           <a14:useLocalDpi xmlns:a14="http://schemas.microsoft.com/office/drawing/2010/main" val="0"/>
@@ -2107,7 +2267,7 @@
                     <pic:cNvPicPr/>
                   </pic:nvPicPr>
                   <pic:blipFill>
-                    <a:blip r:embed="rId17">
+                    <a:blip r:embed="rId18">
                       <a:extLst>
                         <a:ext uri="{28A0092B-C50C-407E-A947-70E740481C1C}">
                           <a14:useLocalDpi xmlns:a14="http://schemas.microsoft.com/office/drawing/2010/main" val="0"/>
@@ -2166,7 +2326,7 @@
                     <pic:cNvPicPr/>
                   </pic:nvPicPr>
                   <pic:blipFill>
-                    <a:blip r:embed="rId18">
+                    <a:blip r:embed="rId19">
                       <a:extLst>
                         <a:ext uri="{28A0092B-C50C-407E-A947-70E740481C1C}">
                           <a14:useLocalDpi xmlns:a14="http://schemas.microsoft.com/office/drawing/2010/main" val="0"/>
@@ -2225,7 +2385,7 @@
                     <pic:cNvPicPr/>
                   </pic:nvPicPr>
                   <pic:blipFill>
-                    <a:blip r:embed="rId19">
+                    <a:blip r:embed="rId20">
                       <a:extLst>
                         <a:ext uri="{28A0092B-C50C-407E-A947-70E740481C1C}">
                           <a14:useLocalDpi xmlns:a14="http://schemas.microsoft.com/office/drawing/2010/main" val="0"/>
@@ -2272,7 +2432,11 @@
           <w:szCs w:val="30"/>
         </w:rPr>
       </w:pPr>
-      <w:r>
+    </w:p>
+    <w:p>
+      <w:pPr>
+        <w:spacing w:before="360" w:after="240" w:line="240" w:lineRule="auto"/>
+        <w:outlineLvl w:val="2"/>
         <w:rPr>
           <w:rFonts w:ascii="Segoe UI Historic" w:eastAsia="Times New Roman" w:hAnsi="Segoe UI Historic" w:cs="Segoe UI Historic"/>
           <w:b/>
@@ -2281,6 +2445,19 @@
           <w:sz w:val="30"/>
           <w:szCs w:val="30"/>
         </w:rPr>
+      </w:pPr>
+      <w:bookmarkStart w:id="0" w:name="_GoBack"/>
+      <w:bookmarkEnd w:id="0"/>
+      <w:r>
+        <w:rPr>
+          <w:rFonts w:ascii="Segoe UI Historic" w:eastAsia="Times New Roman" w:hAnsi="Segoe UI Historic" w:cs="Segoe UI Historic"/>
+          <w:b/>
+          <w:bCs/>
+          <w:color w:val="24292E"/>
+          <w:sz w:val="30"/>
+          <w:szCs w:val="30"/>
+        </w:rPr>
+        <w:lastRenderedPageBreak/>
         <w:t>Algorithms and Techniques</w:t>
       </w:r>
     </w:p>
@@ -2557,54 +2734,211 @@
         </w:rPr>
         <w:t>worse performance.</w:t>
       </w:r>
-      <w:r>
-        <w:rPr>
-          <w:rFonts w:ascii="Segoe UI Historic" w:eastAsia="Times New Roman" w:hAnsi="Segoe UI Historic" w:cs="Segoe UI Historic"/>
-          <w:color w:val="24292E"/>
-          <w:sz w:val="24"/>
-          <w:szCs w:val="24"/>
-        </w:rPr>
-        <w:t xml:space="preserve"> Consequently, I would be experimenting with different </w:t>
-      </w:r>
-      <w:r>
-        <w:rPr>
-          <w:rFonts w:ascii="Segoe UI Historic" w:eastAsia="Times New Roman" w:hAnsi="Segoe UI Historic" w:cs="Segoe UI Historic"/>
-          <w:color w:val="24292E"/>
-          <w:sz w:val="24"/>
-          <w:szCs w:val="24"/>
-        </w:rPr>
-        <w:t xml:space="preserve">pre-trained convolutional neural networks </w:t>
-      </w:r>
-      <w:r>
-        <w:rPr>
-          <w:rFonts w:ascii="Segoe UI Historic" w:eastAsia="Times New Roman" w:hAnsi="Segoe UI Historic" w:cs="Segoe UI Historic"/>
-          <w:color w:val="24292E"/>
-          <w:sz w:val="24"/>
-          <w:szCs w:val="24"/>
-        </w:rPr>
-        <w:t xml:space="preserve">for features extraction and models with </w:t>
-      </w:r>
-      <w:r>
-        <w:rPr>
-          <w:rFonts w:ascii="Segoe UI Historic" w:eastAsia="Times New Roman" w:hAnsi="Segoe UI Historic" w:cs="Segoe UI Historic"/>
-          <w:color w:val="24292E"/>
-          <w:sz w:val="24"/>
-          <w:szCs w:val="24"/>
-        </w:rPr>
-        <w:t>varying numbers</w:t>
-      </w:r>
-      <w:r>
-        <w:rPr>
-          <w:rFonts w:ascii="Segoe UI Historic" w:eastAsia="Times New Roman" w:hAnsi="Segoe UI Historic" w:cs="Segoe UI Historic"/>
-          <w:color w:val="24292E"/>
-          <w:sz w:val="24"/>
-          <w:szCs w:val="24"/>
-        </w:rPr>
-        <w:t xml:space="preserve"> of fully connected layers for training.</w:t>
-      </w:r>
     </w:p>
     <w:p>
       <w:pPr>
+        <w:spacing w:after="240" w:line="240" w:lineRule="auto"/>
+        <w:rPr>
+          <w:rFonts w:ascii="Segoe UI Historic" w:eastAsia="Times New Roman" w:hAnsi="Segoe UI Historic" w:cs="Segoe UI Historic"/>
+          <w:color w:val="24292E"/>
+          <w:sz w:val="24"/>
+          <w:szCs w:val="24"/>
+        </w:rPr>
+      </w:pPr>
+      <w:r>
+        <w:rPr>
+          <w:rFonts w:ascii="Segoe UI Historic" w:eastAsia="Times New Roman" w:hAnsi="Segoe UI Historic" w:cs="Segoe UI Historic"/>
+          <w:color w:val="24292E"/>
+          <w:sz w:val="24"/>
+          <w:szCs w:val="24"/>
+        </w:rPr>
+        <w:t xml:space="preserve">Once I extract the bottleneck features, I would use the training bottleneck features for feedforward and </w:t>
+      </w:r>
+      <w:r>
+        <w:rPr>
+          <w:rFonts w:ascii="Segoe UI Historic" w:eastAsia="Times New Roman" w:hAnsi="Segoe UI Historic" w:cs="Segoe UI Historic"/>
+          <w:color w:val="24292E"/>
+          <w:sz w:val="24"/>
+          <w:szCs w:val="24"/>
+        </w:rPr>
+        <w:t>backpropagation and</w:t>
+      </w:r>
+      <w:r>
+        <w:rPr>
+          <w:rFonts w:ascii="Segoe UI Historic" w:eastAsia="Times New Roman" w:hAnsi="Segoe UI Historic" w:cs="Segoe UI Historic"/>
+          <w:color w:val="24292E"/>
+          <w:sz w:val="24"/>
+          <w:szCs w:val="24"/>
+        </w:rPr>
+        <w:t xml:space="preserve"> use the validation bottleneck features to check how the model performs in each epoch. </w:t>
+      </w:r>
+      <w:r>
+        <w:rPr>
+          <w:rFonts w:ascii="Segoe UI Historic" w:eastAsia="Times New Roman" w:hAnsi="Segoe UI Historic" w:cs="Segoe UI Historic"/>
+          <w:color w:val="24292E"/>
+          <w:sz w:val="24"/>
+          <w:szCs w:val="24"/>
+        </w:rPr>
+        <w:t xml:space="preserve">During feedforward, </w:t>
+      </w:r>
+      <w:r>
+        <w:rPr>
+          <w:rFonts w:ascii="Segoe UI Historic" w:eastAsia="Times New Roman" w:hAnsi="Segoe UI Historic" w:cs="Segoe UI Historic"/>
+          <w:color w:val="24292E"/>
+          <w:sz w:val="24"/>
+          <w:szCs w:val="24"/>
+        </w:rPr>
+        <w:t xml:space="preserve">the weights and the inputs are multiplied to get the hidden node values. </w:t>
+      </w:r>
+      <w:r>
+        <w:rPr>
+          <w:rFonts w:ascii="Segoe UI Historic" w:eastAsia="Times New Roman" w:hAnsi="Segoe UI Historic" w:cs="Segoe UI Historic"/>
+          <w:color w:val="24292E"/>
+          <w:sz w:val="24"/>
+          <w:szCs w:val="24"/>
+        </w:rPr>
+        <w:t xml:space="preserve">Depending on which activation function we have, </w:t>
+      </w:r>
+      <w:r>
+        <w:rPr>
+          <w:rFonts w:ascii="Segoe UI Historic" w:eastAsia="Times New Roman" w:hAnsi="Segoe UI Historic" w:cs="Segoe UI Historic"/>
+          <w:color w:val="24292E"/>
+          <w:sz w:val="24"/>
+          <w:szCs w:val="24"/>
+        </w:rPr>
+        <w:t xml:space="preserve">we will use </w:t>
+      </w:r>
+      <w:r>
+        <w:rPr>
+          <w:rFonts w:ascii="Segoe UI Historic" w:eastAsia="Times New Roman" w:hAnsi="Segoe UI Historic" w:cs="Segoe UI Historic"/>
+          <w:color w:val="24292E"/>
+          <w:sz w:val="24"/>
+          <w:szCs w:val="24"/>
+        </w:rPr>
+        <w:t xml:space="preserve">the activation function with </w:t>
+      </w:r>
+      <w:r>
+        <w:rPr>
+          <w:rFonts w:ascii="Segoe UI Historic" w:eastAsia="Times New Roman" w:hAnsi="Segoe UI Historic" w:cs="Segoe UI Historic"/>
+          <w:color w:val="24292E"/>
+          <w:sz w:val="24"/>
+          <w:szCs w:val="24"/>
+        </w:rPr>
+        <w:t xml:space="preserve">the hidden node values </w:t>
+      </w:r>
+      <w:r>
+        <w:rPr>
+          <w:rFonts w:ascii="Segoe UI Historic" w:eastAsia="Times New Roman" w:hAnsi="Segoe UI Historic" w:cs="Segoe UI Historic"/>
+          <w:color w:val="24292E"/>
+          <w:sz w:val="24"/>
+          <w:szCs w:val="24"/>
+        </w:rPr>
+        <w:t xml:space="preserve">to compute the outputs. </w:t>
+      </w:r>
+      <w:r>
+        <w:rPr>
+          <w:rFonts w:ascii="Segoe UI Historic" w:eastAsia="Times New Roman" w:hAnsi="Segoe UI Historic" w:cs="Segoe UI Historic"/>
+          <w:color w:val="24292E"/>
+          <w:sz w:val="24"/>
+          <w:szCs w:val="24"/>
+        </w:rPr>
+        <w:t xml:space="preserve">If we have more than one layers in our model, this procedure </w:t>
+      </w:r>
+      <w:r>
+        <w:rPr>
+          <w:rFonts w:ascii="Segoe UI Historic" w:eastAsia="Times New Roman" w:hAnsi="Segoe UI Historic" w:cs="Segoe UI Historic"/>
+          <w:color w:val="24292E"/>
+          <w:sz w:val="24"/>
+          <w:szCs w:val="24"/>
+        </w:rPr>
+        <w:t>repeats</w:t>
+      </w:r>
+      <w:r>
+        <w:rPr>
+          <w:rFonts w:ascii="Segoe UI Historic" w:eastAsia="Times New Roman" w:hAnsi="Segoe UI Historic" w:cs="Segoe UI Historic"/>
+          <w:color w:val="24292E"/>
+          <w:sz w:val="24"/>
+          <w:szCs w:val="24"/>
+        </w:rPr>
+        <w:t xml:space="preserve"> for the number of layers in the model.</w:t>
+      </w:r>
+      <w:r>
+        <w:rPr>
+          <w:rFonts w:ascii="Segoe UI Historic" w:eastAsia="Times New Roman" w:hAnsi="Segoe UI Historic" w:cs="Segoe UI Historic"/>
+          <w:color w:val="24292E"/>
+          <w:sz w:val="24"/>
+          <w:szCs w:val="24"/>
+        </w:rPr>
+        <w:t xml:space="preserve"> Backpropagation happens after each feedforward operation. It compares the outputs of the model with the desired outputs and calculates the error. It then runs the feedforward operation backward to spread the error to each of the weights. Furthermore, the weights are updated accordingly to the error.</w:t>
+      </w:r>
+    </w:p>
+    <w:p>
+      <w:pPr>
+        <w:spacing w:after="240" w:line="240" w:lineRule="auto"/>
+        <w:rPr>
+          <w:rFonts w:ascii="Segoe UI Historic" w:eastAsia="Times New Roman" w:hAnsi="Segoe UI Historic" w:cs="Segoe UI Historic"/>
+          <w:color w:val="24292E"/>
+          <w:sz w:val="24"/>
+          <w:szCs w:val="24"/>
+        </w:rPr>
+      </w:pPr>
+      <w:r>
+        <w:rPr>
+          <w:rFonts w:ascii="Segoe UI Historic" w:eastAsia="Times New Roman" w:hAnsi="Segoe UI Historic" w:cs="Segoe UI Historic"/>
+          <w:color w:val="24292E"/>
+          <w:sz w:val="24"/>
+          <w:szCs w:val="24"/>
+        </w:rPr>
+        <w:t>To sum up</w:t>
+      </w:r>
+      <w:r>
+        <w:rPr>
+          <w:rFonts w:ascii="Segoe UI Historic" w:eastAsia="Times New Roman" w:hAnsi="Segoe UI Historic" w:cs="Segoe UI Historic"/>
+          <w:color w:val="24292E"/>
+          <w:sz w:val="24"/>
+          <w:szCs w:val="24"/>
+        </w:rPr>
+        <w:t xml:space="preserve">, I would be experimenting with different </w:t>
+      </w:r>
+      <w:r>
+        <w:rPr>
+          <w:rFonts w:ascii="Segoe UI Historic" w:eastAsia="Times New Roman" w:hAnsi="Segoe UI Historic" w:cs="Segoe UI Historic"/>
+          <w:color w:val="24292E"/>
+          <w:sz w:val="24"/>
+          <w:szCs w:val="24"/>
+        </w:rPr>
+        <w:t xml:space="preserve">pre-trained convolutional neural networks </w:t>
+      </w:r>
+      <w:r>
+        <w:rPr>
+          <w:rFonts w:ascii="Segoe UI Historic" w:eastAsia="Times New Roman" w:hAnsi="Segoe UI Historic" w:cs="Segoe UI Historic"/>
+          <w:color w:val="24292E"/>
+          <w:sz w:val="24"/>
+          <w:szCs w:val="24"/>
+        </w:rPr>
+        <w:t xml:space="preserve">for features extraction and models with </w:t>
+      </w:r>
+      <w:r>
+        <w:rPr>
+          <w:rFonts w:ascii="Segoe UI Historic" w:eastAsia="Times New Roman" w:hAnsi="Segoe UI Historic" w:cs="Segoe UI Historic"/>
+          <w:color w:val="24292E"/>
+          <w:sz w:val="24"/>
+          <w:szCs w:val="24"/>
+        </w:rPr>
+        <w:t>varying numbers</w:t>
+      </w:r>
+      <w:r>
+        <w:rPr>
+          <w:rFonts w:ascii="Segoe UI Historic" w:eastAsia="Times New Roman" w:hAnsi="Segoe UI Historic" w:cs="Segoe UI Historic"/>
+          <w:color w:val="24292E"/>
+          <w:sz w:val="24"/>
+          <w:szCs w:val="24"/>
+        </w:rPr>
+        <w:t xml:space="preserve"> of fully connected layers for training.</w:t>
+      </w:r>
+    </w:p>
+    <w:p>
+      <w:pPr>
         <w:spacing w:before="360" w:after="240" w:line="240" w:lineRule="auto"/>
         <w:outlineLvl w:val="2"/>
         <w:rPr>
@@ -2646,44 +2980,53 @@
           <w:sz w:val="24"/>
           <w:szCs w:val="24"/>
         </w:rPr>
+        <w:t>In 2015, Yelp published an introductory blog post on this challenge, where it went over the metric that is used to assess the performances of two benchmark models.</w:t>
+      </w:r>
+      <w:r>
+        <w:rPr>
+          <w:rFonts w:ascii="Segoe UI Historic" w:eastAsia="Times New Roman" w:hAnsi="Segoe UI Historic" w:cs="Segoe UI Historic"/>
+          <w:color w:val="24292E"/>
+          <w:sz w:val="24"/>
+          <w:szCs w:val="24"/>
+        </w:rPr>
+        <w:t xml:space="preserve"> T</w:t>
+      </w:r>
+      <w:r>
+        <w:rPr>
+          <w:rFonts w:ascii="Segoe UI Historic" w:eastAsia="Times New Roman" w:hAnsi="Segoe UI Historic" w:cs="Segoe UI Historic"/>
+          <w:color w:val="24292E"/>
+          <w:sz w:val="24"/>
+          <w:szCs w:val="24"/>
+        </w:rPr>
+        <w:t>he first benchmark model is based on a random guesser, where each label has equal probability. This model results in a score of 0.4347. The second benchmark model "calculates the color distribution of all the images of a test business, compares that to the average color distribution of businesses with positive attribute values and negative attribute values respectively, and assigns the value with a more similar color distribution to the test business." This model achieves a score of 0.6459</w:t>
+      </w:r>
+      <w:r>
+        <w:rPr>
+          <w:rFonts w:ascii="Segoe UI Historic" w:eastAsia="Times New Roman" w:hAnsi="Segoe UI Historic" w:cs="Segoe UI Historic"/>
+          <w:color w:val="24292E"/>
+          <w:sz w:val="24"/>
+          <w:szCs w:val="24"/>
+        </w:rPr>
+        <w:t xml:space="preserve"> [4]</w:t>
+      </w:r>
+      <w:r>
+        <w:rPr>
+          <w:rFonts w:ascii="Segoe UI Historic" w:eastAsia="Times New Roman" w:hAnsi="Segoe UI Historic" w:cs="Segoe UI Historic"/>
+          <w:color w:val="24292E"/>
+          <w:sz w:val="24"/>
+          <w:szCs w:val="24"/>
+        </w:rPr>
+        <w:t xml:space="preserve">. My goal for this project </w:t>
+      </w:r>
+      <w:r>
+        <w:rPr>
+          <w:rFonts w:ascii="Segoe UI Historic" w:eastAsia="Times New Roman" w:hAnsi="Segoe UI Historic" w:cs="Segoe UI Historic"/>
+          <w:color w:val="24292E"/>
+          <w:sz w:val="24"/>
+          <w:szCs w:val="24"/>
+        </w:rPr>
         <w:lastRenderedPageBreak/>
-        <w:t>In 2015, Yelp published an introductory blog post on this challenge, where it went over the metric that is used to assess the performances of two benchmark models.</w:t>
-      </w:r>
-      <w:r>
-        <w:rPr>
-          <w:rFonts w:ascii="Segoe UI Historic" w:eastAsia="Times New Roman" w:hAnsi="Segoe UI Historic" w:cs="Segoe UI Historic"/>
-          <w:color w:val="24292E"/>
-          <w:sz w:val="24"/>
-          <w:szCs w:val="24"/>
-        </w:rPr>
-        <w:t xml:space="preserve"> T</w:t>
-      </w:r>
-      <w:r>
-        <w:rPr>
-          <w:rFonts w:ascii="Segoe UI Historic" w:eastAsia="Times New Roman" w:hAnsi="Segoe UI Historic" w:cs="Segoe UI Historic"/>
-          <w:color w:val="24292E"/>
-          <w:sz w:val="24"/>
-          <w:szCs w:val="24"/>
-        </w:rPr>
-        <w:t>he first benchmark model is based on a random guesser, where each label has equal probability. This model results in a score of 0.4347. The second benchmark model "calculates the color distribution of all the images of a test business, compares that to the average color distribution of businesses with positive attribute values and negative attribute values respectively, and assigns the value with a more similar color distribution to the test business." This model achieves a score of 0.6459</w:t>
-      </w:r>
-      <w:r>
-        <w:rPr>
-          <w:rFonts w:ascii="Segoe UI Historic" w:eastAsia="Times New Roman" w:hAnsi="Segoe UI Historic" w:cs="Segoe UI Historic"/>
-          <w:color w:val="24292E"/>
-          <w:sz w:val="24"/>
-          <w:szCs w:val="24"/>
-        </w:rPr>
-        <w:t xml:space="preserve"> [4]</w:t>
-      </w:r>
-      <w:r>
-        <w:rPr>
-          <w:rFonts w:ascii="Segoe UI Historic" w:eastAsia="Times New Roman" w:hAnsi="Segoe UI Historic" w:cs="Segoe UI Historic"/>
-          <w:color w:val="24292E"/>
-          <w:sz w:val="24"/>
-          <w:szCs w:val="24"/>
-        </w:rPr>
-        <w:t>. My goal for this project is to come up with a model that scores higher than the benchmark model that utilizes color distribution</w:t>
+        <w:t>is to come up with a model that scores higher than the benchmark model that utilizes color distribution</w:t>
       </w:r>
       <w:r>
         <w:rPr>
@@ -3340,6 +3683,7 @@
           <w:sz w:val="24"/>
           <w:szCs w:val="24"/>
         </w:rPr>
+        <w:lastRenderedPageBreak/>
         <w:t>Before using a pre-trained model</w:t>
       </w:r>
       <w:r>
@@ -4291,7 +4635,17 @@
           <w:sz w:val="24"/>
           <w:szCs w:val="24"/>
         </w:rPr>
-        <w:t>, where batch_size=8000,</w:t>
+        <w:t xml:space="preserve">, where </w:t>
+      </w:r>
+      <w:r>
+        <w:rPr>
+          <w:rFonts w:ascii="Segoe UI Historic" w:eastAsia="Times New Roman" w:hAnsi="Segoe UI Historic" w:cs="Segoe UI Historic"/>
+          <w:color w:val="24292E"/>
+          <w:sz w:val="24"/>
+          <w:szCs w:val="24"/>
+        </w:rPr>
+        <w:lastRenderedPageBreak/>
+        <w:t>batch_size=8000,</w:t>
       </w:r>
       <w:r>
         <w:rPr>
@@ -4446,7 +4800,7 @@
                     <pic:cNvPicPr/>
                   </pic:nvPicPr>
                   <pic:blipFill>
-                    <a:blip r:embed="rId20">
+                    <a:blip r:embed="rId21">
                       <a:extLst>
                         <a:ext uri="{28A0092B-C50C-407E-A947-70E740481C1C}">
                           <a14:useLocalDpi xmlns:a14="http://schemas.microsoft.com/office/drawing/2010/main" val="0"/>
@@ -4629,17 +4983,7 @@
           <w:sz w:val="24"/>
           <w:szCs w:val="24"/>
         </w:rPr>
-        <w:t xml:space="preserve">those chunks of files into an array of training and </w:t>
-      </w:r>
-      <w:r>
-        <w:rPr>
-          <w:rFonts w:ascii="Segoe UI Historic" w:eastAsia="Times New Roman" w:hAnsi="Segoe UI Historic" w:cs="Segoe UI Historic"/>
-          <w:color w:val="24292E"/>
-          <w:sz w:val="24"/>
-          <w:szCs w:val="24"/>
-        </w:rPr>
-        <w:lastRenderedPageBreak/>
-        <w:t xml:space="preserve">validation tuples, which consists of each training image’s data and target label and </w:t>
+        <w:t xml:space="preserve">those chunks of files into an array of training and validation tuples, which consists of each training image’s data and target label and </w:t>
       </w:r>
       <w:r>
         <w:rPr>
@@ -4929,6 +5273,7 @@
           <w:sz w:val="24"/>
           <w:szCs w:val="24"/>
         </w:rPr>
+        <w:lastRenderedPageBreak/>
         <w:t xml:space="preserve">I decided to </w:t>
       </w:r>
       <w:r>
@@ -5518,17 +5863,7 @@
           <w:sz w:val="24"/>
           <w:szCs w:val="24"/>
         </w:rPr>
-        <w:t xml:space="preserve">different business </w:t>
-      </w:r>
-      <w:r>
-        <w:rPr>
-          <w:rFonts w:ascii="Segoe UI Historic" w:eastAsia="Times New Roman" w:hAnsi="Segoe UI Historic" w:cs="Segoe UI Historic"/>
-          <w:color w:val="24292E"/>
-          <w:sz w:val="24"/>
-          <w:szCs w:val="24"/>
-        </w:rPr>
-        <w:lastRenderedPageBreak/>
-        <w:t>establishments</w:t>
+        <w:t>different business establishments</w:t>
       </w:r>
       <w:r>
         <w:rPr>
@@ -5721,6 +6056,7 @@
           <w:sz w:val="24"/>
           <w:szCs w:val="24"/>
         </w:rPr>
+        <w:lastRenderedPageBreak/>
         <w:drawing>
           <wp:inline distT="0" distB="0" distL="0" distR="0">
             <wp:extent cx="5943600" cy="5473700"/>
@@ -5737,7 +6073,7 @@
                     <pic:cNvPicPr/>
                   </pic:nvPicPr>
                   <pic:blipFill>
-                    <a:blip r:embed="rId21" cstate="print">
+                    <a:blip r:embed="rId22" cstate="print">
                       <a:extLst>
                         <a:ext uri="{28A0092B-C50C-407E-A947-70E740481C1C}">
                           <a14:useLocalDpi xmlns:a14="http://schemas.microsoft.com/office/drawing/2010/main" val="0"/>
@@ -5965,179 +6301,188 @@
           <w:sz w:val="24"/>
           <w:szCs w:val="24"/>
         </w:rPr>
+        <w:t xml:space="preserve">With the amount of time that I have spent and have left on this project, I have </w:t>
+      </w:r>
+      <w:r>
+        <w:rPr>
+          <w:rFonts w:ascii="Segoe UI Historic" w:eastAsia="Times New Roman" w:hAnsi="Segoe UI Historic" w:cs="Segoe UI Historic"/>
+          <w:color w:val="24292E"/>
+          <w:sz w:val="24"/>
+          <w:szCs w:val="24"/>
+        </w:rPr>
+        <w:t>attempted</w:t>
+      </w:r>
+      <w:r>
+        <w:rPr>
+          <w:rFonts w:ascii="Segoe UI Historic" w:eastAsia="Times New Roman" w:hAnsi="Segoe UI Historic" w:cs="Segoe UI Historic"/>
+          <w:color w:val="24292E"/>
+          <w:sz w:val="24"/>
+          <w:szCs w:val="24"/>
+        </w:rPr>
+        <w:t xml:space="preserve"> </w:t>
+      </w:r>
+      <w:r>
+        <w:rPr>
+          <w:rFonts w:ascii="Segoe UI Historic" w:eastAsia="Times New Roman" w:hAnsi="Segoe UI Historic" w:cs="Segoe UI Historic"/>
+          <w:color w:val="24292E"/>
+          <w:sz w:val="24"/>
+          <w:szCs w:val="24"/>
+        </w:rPr>
+        <w:t xml:space="preserve">three different experiments </w:t>
+      </w:r>
+      <w:r>
+        <w:rPr>
+          <w:rFonts w:ascii="Segoe UI Historic" w:eastAsia="Times New Roman" w:hAnsi="Segoe UI Historic" w:cs="Segoe UI Historic"/>
+          <w:color w:val="24292E"/>
+          <w:sz w:val="24"/>
+          <w:szCs w:val="24"/>
+        </w:rPr>
+        <w:t xml:space="preserve">to try to improve </w:t>
+      </w:r>
+      <w:r>
+        <w:rPr>
+          <w:rFonts w:ascii="Segoe UI Historic" w:eastAsia="Times New Roman" w:hAnsi="Segoe UI Historic" w:cs="Segoe UI Historic"/>
+          <w:color w:val="24292E"/>
+          <w:sz w:val="24"/>
+          <w:szCs w:val="24"/>
+        </w:rPr>
+        <w:t xml:space="preserve">the test results. </w:t>
+      </w:r>
+      <w:r>
+        <w:rPr>
+          <w:rFonts w:ascii="Segoe UI Historic" w:eastAsia="Times New Roman" w:hAnsi="Segoe UI Historic" w:cs="Segoe UI Historic"/>
+          <w:color w:val="24292E"/>
+          <w:sz w:val="24"/>
+          <w:szCs w:val="24"/>
+        </w:rPr>
+        <w:t>The first experiment that I tried was using SGD for my model’s optimize</w:t>
+      </w:r>
+      <w:r>
+        <w:rPr>
+          <w:rFonts w:ascii="Segoe UI Historic" w:eastAsia="Times New Roman" w:hAnsi="Segoe UI Historic" w:cs="Segoe UI Historic"/>
+          <w:color w:val="24292E"/>
+          <w:sz w:val="24"/>
+          <w:szCs w:val="24"/>
+        </w:rPr>
+        <w:t xml:space="preserve">r. The mean F1 score for the validation dataset </w:t>
+      </w:r>
+      <w:r>
+        <w:rPr>
+          <w:rFonts w:ascii="Segoe UI Historic" w:eastAsia="Times New Roman" w:hAnsi="Segoe UI Historic" w:cs="Segoe UI Historic"/>
+          <w:color w:val="24292E"/>
+          <w:sz w:val="24"/>
+          <w:szCs w:val="24"/>
+        </w:rPr>
+        <w:t xml:space="preserve">scored </w:t>
+      </w:r>
+      <w:r>
+        <w:rPr>
+          <w:rFonts w:ascii="Segoe UI Historic" w:eastAsia="Times New Roman" w:hAnsi="Segoe UI Historic" w:cs="Segoe UI Historic"/>
+          <w:color w:val="24292E"/>
+          <w:sz w:val="24"/>
+          <w:szCs w:val="24"/>
+        </w:rPr>
+        <w:t>higher than one above, which was 0.739</w:t>
+      </w:r>
+      <w:r>
+        <w:rPr>
+          <w:rFonts w:ascii="Segoe UI Historic" w:eastAsia="Times New Roman" w:hAnsi="Segoe UI Historic" w:cs="Segoe UI Historic"/>
+          <w:color w:val="24292E"/>
+          <w:sz w:val="24"/>
+          <w:szCs w:val="24"/>
+        </w:rPr>
+        <w:t>; however, the test result with tuned threshold</w:t>
+      </w:r>
+      <w:r>
+        <w:rPr>
+          <w:rFonts w:ascii="Segoe UI Historic" w:eastAsia="Times New Roman" w:hAnsi="Segoe UI Historic" w:cs="Segoe UI Historic"/>
+          <w:color w:val="24292E"/>
+          <w:sz w:val="24"/>
+          <w:szCs w:val="24"/>
+        </w:rPr>
+        <w:t xml:space="preserve"> only had a score of 0.78319.</w:t>
+      </w:r>
+      <w:r>
+        <w:rPr>
+          <w:rFonts w:ascii="Segoe UI Historic" w:eastAsia="Times New Roman" w:hAnsi="Segoe UI Historic" w:cs="Segoe UI Historic"/>
+          <w:color w:val="24292E"/>
+          <w:sz w:val="24"/>
+          <w:szCs w:val="24"/>
+        </w:rPr>
+        <w:t xml:space="preserve"> The second experiment involved replacing </w:t>
+      </w:r>
+      <w:r>
+        <w:rPr>
+          <w:rFonts w:ascii="Segoe UI Historic" w:eastAsia="Times New Roman" w:hAnsi="Segoe UI Historic" w:cs="Segoe UI Historic"/>
+          <w:color w:val="24292E"/>
+          <w:sz w:val="24"/>
+          <w:szCs w:val="24"/>
+        </w:rPr>
+        <w:t xml:space="preserve">the </w:t>
+      </w:r>
+      <w:r>
+        <w:rPr>
+          <w:rFonts w:ascii="Segoe UI Historic" w:eastAsia="Times New Roman" w:hAnsi="Segoe UI Historic" w:cs="Segoe UI Historic"/>
+          <w:color w:val="24292E"/>
+          <w:sz w:val="24"/>
+          <w:szCs w:val="24"/>
+        </w:rPr>
+        <w:t xml:space="preserve">GlobalAveragePooling2D with </w:t>
+      </w:r>
+      <w:r>
+        <w:rPr>
+          <w:rFonts w:ascii="Segoe UI Historic" w:eastAsia="Times New Roman" w:hAnsi="Segoe UI Historic" w:cs="Segoe UI Historic"/>
+          <w:color w:val="24292E"/>
+          <w:sz w:val="24"/>
+          <w:szCs w:val="24"/>
+        </w:rPr>
+        <w:t xml:space="preserve">a </w:t>
+      </w:r>
+      <w:r>
+        <w:rPr>
+          <w:rFonts w:ascii="Segoe UI Historic" w:eastAsia="Times New Roman" w:hAnsi="Segoe UI Historic" w:cs="Segoe UI Historic"/>
+          <w:color w:val="24292E"/>
+          <w:sz w:val="24"/>
+          <w:szCs w:val="24"/>
+        </w:rPr>
+        <w:t xml:space="preserve">MaxPool2D </w:t>
+      </w:r>
+      <w:r>
+        <w:rPr>
+          <w:rFonts w:ascii="Segoe UI Historic" w:eastAsia="Times New Roman" w:hAnsi="Segoe UI Historic" w:cs="Segoe UI Historic"/>
+          <w:color w:val="24292E"/>
+          <w:sz w:val="24"/>
+          <w:szCs w:val="24"/>
+        </w:rPr>
+        <w:t xml:space="preserve">layer. This one had a </w:t>
+      </w:r>
+      <w:r>
+        <w:rPr>
+          <w:rFonts w:ascii="Segoe UI Historic" w:eastAsia="Times New Roman" w:hAnsi="Segoe UI Historic" w:cs="Segoe UI Historic"/>
+          <w:color w:val="24292E"/>
+          <w:sz w:val="24"/>
+          <w:szCs w:val="24"/>
+        </w:rPr>
+        <w:t>terrible</w:t>
+      </w:r>
+      <w:r>
+        <w:rPr>
+          <w:rFonts w:ascii="Segoe UI Historic" w:eastAsia="Times New Roman" w:hAnsi="Segoe UI Historic" w:cs="Segoe UI Historic"/>
+          <w:color w:val="24292E"/>
+          <w:sz w:val="24"/>
+          <w:szCs w:val="24"/>
+        </w:rPr>
+        <w:t xml:space="preserve"> mean F1 score, 0.60334, for the validation dataset, and its val_loss stopped </w:t>
+      </w:r>
+      <w:r>
+        <w:rPr>
+          <w:rFonts w:ascii="Segoe UI Historic" w:eastAsia="Times New Roman" w:hAnsi="Segoe UI Historic" w:cs="Segoe UI Historic"/>
+          <w:color w:val="24292E"/>
+          <w:sz w:val="24"/>
+          <w:szCs w:val="24"/>
+        </w:rPr>
         <w:lastRenderedPageBreak/>
-        <w:t xml:space="preserve">With the amount of time that I have spent and have left on this project, I have </w:t>
-      </w:r>
-      <w:r>
-        <w:rPr>
-          <w:rFonts w:ascii="Segoe UI Historic" w:eastAsia="Times New Roman" w:hAnsi="Segoe UI Historic" w:cs="Segoe UI Historic"/>
-          <w:color w:val="24292E"/>
-          <w:sz w:val="24"/>
-          <w:szCs w:val="24"/>
-        </w:rPr>
-        <w:t>attempted</w:t>
-      </w:r>
-      <w:r>
-        <w:rPr>
-          <w:rFonts w:ascii="Segoe UI Historic" w:eastAsia="Times New Roman" w:hAnsi="Segoe UI Historic" w:cs="Segoe UI Historic"/>
-          <w:color w:val="24292E"/>
-          <w:sz w:val="24"/>
-          <w:szCs w:val="24"/>
-        </w:rPr>
-        <w:t xml:space="preserve"> </w:t>
-      </w:r>
-      <w:r>
-        <w:rPr>
-          <w:rFonts w:ascii="Segoe UI Historic" w:eastAsia="Times New Roman" w:hAnsi="Segoe UI Historic" w:cs="Segoe UI Historic"/>
-          <w:color w:val="24292E"/>
-          <w:sz w:val="24"/>
-          <w:szCs w:val="24"/>
-        </w:rPr>
-        <w:t xml:space="preserve">three different experiments </w:t>
-      </w:r>
-      <w:r>
-        <w:rPr>
-          <w:rFonts w:ascii="Segoe UI Historic" w:eastAsia="Times New Roman" w:hAnsi="Segoe UI Historic" w:cs="Segoe UI Historic"/>
-          <w:color w:val="24292E"/>
-          <w:sz w:val="24"/>
-          <w:szCs w:val="24"/>
-        </w:rPr>
-        <w:t xml:space="preserve">to try to improve </w:t>
-      </w:r>
-      <w:r>
-        <w:rPr>
-          <w:rFonts w:ascii="Segoe UI Historic" w:eastAsia="Times New Roman" w:hAnsi="Segoe UI Historic" w:cs="Segoe UI Historic"/>
-          <w:color w:val="24292E"/>
-          <w:sz w:val="24"/>
-          <w:szCs w:val="24"/>
-        </w:rPr>
-        <w:t xml:space="preserve">the test results. </w:t>
-      </w:r>
-      <w:r>
-        <w:rPr>
-          <w:rFonts w:ascii="Segoe UI Historic" w:eastAsia="Times New Roman" w:hAnsi="Segoe UI Historic" w:cs="Segoe UI Historic"/>
-          <w:color w:val="24292E"/>
-          <w:sz w:val="24"/>
-          <w:szCs w:val="24"/>
-        </w:rPr>
-        <w:t>The first experiment that I tried was using SGD for my model’s optimize</w:t>
-      </w:r>
-      <w:r>
-        <w:rPr>
-          <w:rFonts w:ascii="Segoe UI Historic" w:eastAsia="Times New Roman" w:hAnsi="Segoe UI Historic" w:cs="Segoe UI Historic"/>
-          <w:color w:val="24292E"/>
-          <w:sz w:val="24"/>
-          <w:szCs w:val="24"/>
-        </w:rPr>
-        <w:t xml:space="preserve">r. The mean F1 score for the validation dataset </w:t>
-      </w:r>
-      <w:r>
-        <w:rPr>
-          <w:rFonts w:ascii="Segoe UI Historic" w:eastAsia="Times New Roman" w:hAnsi="Segoe UI Historic" w:cs="Segoe UI Historic"/>
-          <w:color w:val="24292E"/>
-          <w:sz w:val="24"/>
-          <w:szCs w:val="24"/>
-        </w:rPr>
-        <w:t xml:space="preserve">scored </w:t>
-      </w:r>
-      <w:r>
-        <w:rPr>
-          <w:rFonts w:ascii="Segoe UI Historic" w:eastAsia="Times New Roman" w:hAnsi="Segoe UI Historic" w:cs="Segoe UI Historic"/>
-          <w:color w:val="24292E"/>
-          <w:sz w:val="24"/>
-          <w:szCs w:val="24"/>
-        </w:rPr>
-        <w:t>higher than one above, which was 0.739</w:t>
-      </w:r>
-      <w:r>
-        <w:rPr>
-          <w:rFonts w:ascii="Segoe UI Historic" w:eastAsia="Times New Roman" w:hAnsi="Segoe UI Historic" w:cs="Segoe UI Historic"/>
-          <w:color w:val="24292E"/>
-          <w:sz w:val="24"/>
-          <w:szCs w:val="24"/>
-        </w:rPr>
-        <w:t>; however, the test result with tuned threshold</w:t>
-      </w:r>
-      <w:r>
-        <w:rPr>
-          <w:rFonts w:ascii="Segoe UI Historic" w:eastAsia="Times New Roman" w:hAnsi="Segoe UI Historic" w:cs="Segoe UI Historic"/>
-          <w:color w:val="24292E"/>
-          <w:sz w:val="24"/>
-          <w:szCs w:val="24"/>
-        </w:rPr>
-        <w:t xml:space="preserve"> only had a score of 0.78319.</w:t>
-      </w:r>
-      <w:r>
-        <w:rPr>
-          <w:rFonts w:ascii="Segoe UI Historic" w:eastAsia="Times New Roman" w:hAnsi="Segoe UI Historic" w:cs="Segoe UI Historic"/>
-          <w:color w:val="24292E"/>
-          <w:sz w:val="24"/>
-          <w:szCs w:val="24"/>
-        </w:rPr>
-        <w:t xml:space="preserve"> The second experiment involved replacing </w:t>
-      </w:r>
-      <w:r>
-        <w:rPr>
-          <w:rFonts w:ascii="Segoe UI Historic" w:eastAsia="Times New Roman" w:hAnsi="Segoe UI Historic" w:cs="Segoe UI Historic"/>
-          <w:color w:val="24292E"/>
-          <w:sz w:val="24"/>
-          <w:szCs w:val="24"/>
-        </w:rPr>
-        <w:t xml:space="preserve">the </w:t>
-      </w:r>
-      <w:r>
-        <w:rPr>
-          <w:rFonts w:ascii="Segoe UI Historic" w:eastAsia="Times New Roman" w:hAnsi="Segoe UI Historic" w:cs="Segoe UI Historic"/>
-          <w:color w:val="24292E"/>
-          <w:sz w:val="24"/>
-          <w:szCs w:val="24"/>
-        </w:rPr>
-        <w:t xml:space="preserve">GlobalAveragePooling2D with </w:t>
-      </w:r>
-      <w:r>
-        <w:rPr>
-          <w:rFonts w:ascii="Segoe UI Historic" w:eastAsia="Times New Roman" w:hAnsi="Segoe UI Historic" w:cs="Segoe UI Historic"/>
-          <w:color w:val="24292E"/>
-          <w:sz w:val="24"/>
-          <w:szCs w:val="24"/>
-        </w:rPr>
-        <w:t xml:space="preserve">a </w:t>
-      </w:r>
-      <w:r>
-        <w:rPr>
-          <w:rFonts w:ascii="Segoe UI Historic" w:eastAsia="Times New Roman" w:hAnsi="Segoe UI Historic" w:cs="Segoe UI Historic"/>
-          <w:color w:val="24292E"/>
-          <w:sz w:val="24"/>
-          <w:szCs w:val="24"/>
-        </w:rPr>
-        <w:t xml:space="preserve">MaxPool2D </w:t>
-      </w:r>
-      <w:r>
-        <w:rPr>
-          <w:rFonts w:ascii="Segoe UI Historic" w:eastAsia="Times New Roman" w:hAnsi="Segoe UI Historic" w:cs="Segoe UI Historic"/>
-          <w:color w:val="24292E"/>
-          <w:sz w:val="24"/>
-          <w:szCs w:val="24"/>
-        </w:rPr>
-        <w:t xml:space="preserve">layer. This one had a </w:t>
-      </w:r>
-      <w:r>
-        <w:rPr>
-          <w:rFonts w:ascii="Segoe UI Historic" w:eastAsia="Times New Roman" w:hAnsi="Segoe UI Historic" w:cs="Segoe UI Historic"/>
-          <w:color w:val="24292E"/>
-          <w:sz w:val="24"/>
-          <w:szCs w:val="24"/>
-        </w:rPr>
-        <w:t>terrible</w:t>
-      </w:r>
-      <w:r>
-        <w:rPr>
-          <w:rFonts w:ascii="Segoe UI Historic" w:eastAsia="Times New Roman" w:hAnsi="Segoe UI Historic" w:cs="Segoe UI Historic"/>
-          <w:color w:val="24292E"/>
-          <w:sz w:val="24"/>
-          <w:szCs w:val="24"/>
-        </w:rPr>
-        <w:t xml:space="preserve"> mean F1 score, 0.60334, for the validation dataset, and its val_loss stopped improving after</w:t>
+        <w:t>improving after</w:t>
       </w:r>
       <w:r>
         <w:rPr>
@@ -6913,7 +7258,6 @@
                 <w:sz w:val="20"/>
                 <w:szCs w:val="20"/>
               </w:rPr>
-              <w:lastRenderedPageBreak/>
               <w:t>MaxPooling2D</w:t>
             </w:r>
           </w:p>
@@ -6989,6 +7333,7 @@
                 <w:sz w:val="20"/>
                 <w:szCs w:val="20"/>
               </w:rPr>
+              <w:lastRenderedPageBreak/>
               <w:t>‘Binary_crossentropy’ for loss function and ‘SGD for optimizer</w:t>
             </w:r>
           </w:p>
@@ -7016,6 +7361,7 @@
                 <w:sz w:val="20"/>
                 <w:szCs w:val="20"/>
               </w:rPr>
+              <w:lastRenderedPageBreak/>
               <w:t>0.603</w:t>
             </w:r>
           </w:p>
@@ -7074,7 +7420,17 @@
                 <w:sz w:val="20"/>
                 <w:szCs w:val="20"/>
               </w:rPr>
-              <w:t>due to bad mean F1 score from validation dataset</w:t>
+              <w:t xml:space="preserve">due to bad mean F1 score </w:t>
+            </w:r>
+            <w:r>
+              <w:rPr>
+                <w:rFonts w:ascii="Segoe UI Historic" w:eastAsia="Times New Roman" w:hAnsi="Segoe UI Historic" w:cs="Segoe UI Historic"/>
+                <w:color w:val="24292E"/>
+                <w:sz w:val="20"/>
+                <w:szCs w:val="20"/>
+              </w:rPr>
+              <w:lastRenderedPageBreak/>
+              <w:t>from validation dataset</w:t>
             </w:r>
           </w:p>
         </w:tc>
@@ -7101,6 +7457,7 @@
                 <w:sz w:val="20"/>
                 <w:szCs w:val="20"/>
               </w:rPr>
+              <w:lastRenderedPageBreak/>
               <w:t>n/a</w:t>
             </w:r>
           </w:p>
@@ -7123,7 +7480,17 @@
                 <w:sz w:val="20"/>
                 <w:szCs w:val="20"/>
               </w:rPr>
-              <w:t>due to bad mean F1 score from validation dataset</w:t>
+              <w:t xml:space="preserve">due to bad mean F1 score </w:t>
+            </w:r>
+            <w:r>
+              <w:rPr>
+                <w:rFonts w:ascii="Segoe UI Historic" w:eastAsia="Times New Roman" w:hAnsi="Segoe UI Historic" w:cs="Segoe UI Historic"/>
+                <w:color w:val="24292E"/>
+                <w:sz w:val="20"/>
+                <w:szCs w:val="20"/>
+              </w:rPr>
+              <w:lastRenderedPageBreak/>
+              <w:t>from validation dataset</w:t>
             </w:r>
           </w:p>
         </w:tc>
@@ -7155,6 +7522,7 @@
                 <w:sz w:val="20"/>
                 <w:szCs w:val="20"/>
               </w:rPr>
+              <w:lastRenderedPageBreak/>
               <w:t>Flatten (</w:t>
             </w:r>
             <w:r>
@@ -7819,7 +8187,6 @@
           <w:sz w:val="36"/>
           <w:szCs w:val="36"/>
         </w:rPr>
-        <w:lastRenderedPageBreak/>
         <w:t>V. Conclusion</w:t>
       </w:r>
     </w:p>
@@ -7919,6 +8286,7 @@
           <w:sz w:val="30"/>
           <w:szCs w:val="30"/>
         </w:rPr>
+        <w:lastRenderedPageBreak/>
         <w:drawing>
           <wp:inline distT="0" distB="0" distL="0" distR="0">
             <wp:extent cx="5943600" cy="2906395"/>
@@ -7935,7 +8303,7 @@
                     <pic:cNvPicPr/>
                   </pic:nvPicPr>
                   <pic:blipFill>
-                    <a:blip r:embed="rId22" cstate="print">
+                    <a:blip r:embed="rId23" cstate="print">
                       <a:extLst>
                         <a:ext uri="{28A0092B-C50C-407E-A947-70E740481C1C}">
                           <a14:useLocalDpi xmlns:a14="http://schemas.microsoft.com/office/drawing/2010/main" val="0"/>
@@ -8204,7 +8572,6 @@
           <w:sz w:val="24"/>
           <w:szCs w:val="24"/>
         </w:rPr>
-        <w:lastRenderedPageBreak/>
         <w:t>The tags that are not assigned to this photo are arguably more debatable</w:t>
       </w:r>
       <w:r>
@@ -8466,6 +8833,7 @@
           <w:sz w:val="24"/>
           <w:szCs w:val="24"/>
         </w:rPr>
+        <w:lastRenderedPageBreak/>
         <w:t>For each photo</w:t>
       </w:r>
       <w:r>
@@ -9137,17 +9505,7 @@
           <w:sz w:val="24"/>
           <w:szCs w:val="24"/>
         </w:rPr>
-        <w:t xml:space="preserve"> I add these probabilities to a </w:t>
-      </w:r>
-      <w:r>
-        <w:rPr>
-          <w:rFonts w:ascii="Segoe UI Historic" w:eastAsia="Times New Roman" w:hAnsi="Segoe UI Historic" w:cs="Segoe UI Historic"/>
-          <w:color w:val="24292E"/>
-          <w:sz w:val="24"/>
-          <w:szCs w:val="24"/>
-        </w:rPr>
-        <w:lastRenderedPageBreak/>
-        <w:t>dictionary of arrays.</w:t>
+        <w:t xml:space="preserve"> I add these probabilities to a dictionary of arrays.</w:t>
       </w:r>
       <w:r>
         <w:rPr>
@@ -9399,7 +9757,17 @@
           <w:sz w:val="24"/>
           <w:szCs w:val="24"/>
         </w:rPr>
-        <w:t>did not pre-process the data correctly for feature extraction, so</w:t>
+        <w:t xml:space="preserve">did not pre-process the data correctly for </w:t>
+      </w:r>
+      <w:r>
+        <w:rPr>
+          <w:rFonts w:ascii="Segoe UI Historic" w:eastAsia="Times New Roman" w:hAnsi="Segoe UI Historic" w:cs="Segoe UI Historic"/>
+          <w:color w:val="24292E"/>
+          <w:sz w:val="24"/>
+          <w:szCs w:val="24"/>
+        </w:rPr>
+        <w:lastRenderedPageBreak/>
+        <w:t>feature extraction, so</w:t>
       </w:r>
       <w:r>
         <w:rPr>
@@ -9798,8 +10166,6 @@
         </w:rPr>
         <w:t>improve my model further</w:t>
       </w:r>
-      <w:bookmarkStart w:id="0" w:name="_GoBack"/>
-      <w:bookmarkEnd w:id="0"/>
       <w:r>
         <w:rPr>
           <w:rFonts w:ascii="Segoe UI Historic" w:eastAsia="Times New Roman" w:hAnsi="Segoe UI Historic" w:cs="Segoe UI Historic"/>
@@ -9890,7 +10256,7 @@
         </w:rPr>
         <w:t xml:space="preserve">Yelp Restaurant Photo Classification. Kaggle. </w:t>
       </w:r>
-      <w:hyperlink r:id="rId23" w:anchor="evaluation" w:history="1">
+      <w:hyperlink r:id="rId24" w:anchor="evaluation" w:history="1">
         <w:r>
           <w:rPr>
             <w:rStyle w:val="Hyperlink"/>
@@ -9927,10 +10293,9 @@
           <w:sz w:val="24"/>
           <w:szCs w:val="24"/>
         </w:rPr>
-        <w:lastRenderedPageBreak/>
         <w:t xml:space="preserve">Wei-Hong C. How We Use Deep Learning to Classify Business Photos at Yelp. Yelp, October 2015. </w:t>
       </w:r>
-      <w:hyperlink r:id="rId24" w:history="1">
+      <w:hyperlink r:id="rId25" w:history="1">
         <w:r>
           <w:rPr>
             <w:rStyle w:val="Hyperlink"/>
@@ -9969,7 +10334,7 @@
         </w:rPr>
         <w:t xml:space="preserve">Daniel Y. Introducing the Yelp Restaurant Photo Classification Challenge. Yelp, December 2015. </w:t>
       </w:r>
-      <w:hyperlink r:id="rId25" w:history="1">
+      <w:hyperlink r:id="rId26" w:history="1">
         <w:r>
           <w:rPr>
             <w:rStyle w:val="Hyperlink"/>
@@ -10014,7 +10379,7 @@
         </w:rPr>
         <w:t xml:space="preserve">-Chun Liu. Dog Breed Project. Udacity’s Machine Learning Engineer Nanodegree project, August 2018. </w:t>
       </w:r>
-      <w:hyperlink r:id="rId26" w:history="1">
+      <w:hyperlink r:id="rId27" w:history="1">
         <w:r>
           <w:rPr>
             <w:rStyle w:val="Hyperlink"/>
@@ -10068,7 +10433,7 @@
         </w:rPr>
         <w:t> </w:t>
       </w:r>
-      <w:hyperlink r:id="rId27" w:history="1">
+      <w:hyperlink r:id="rId28" w:history="1">
         <w:r>
           <w:rPr>
             <w:rStyle w:val="Hyperlink"/>
@@ -10082,8 +10447,8 @@
       </w:hyperlink>
     </w:p>
     <w:sectPr>
-      <w:footerReference w:type="even" r:id="rId28"/>
-      <w:footerReference w:type="default" r:id="rId29"/>
+      <w:footerReference w:type="even" r:id="rId29"/>
+      <w:footerReference w:type="default" r:id="rId30"/>
       <w:pgSz w:w="12240" w:h="15840"/>
       <w:pgMar w:top="1440" w:right="1440" w:bottom="1440" w:left="1440" w:header="720" w:footer="720" w:gutter="0"/>
       <w:cols w:space="720"/>

</xml_diff>